<commit_message>
nova verção do fluxograma
</commit_message>
<xml_diff>
--- a/docs/Requisitos FridaBot.docx
+++ b/docs/Requisitos FridaBot.docx
@@ -454,6 +454,16 @@
           <w:shd w:fill="auto" w:val="clear"/>
         </w:rPr>
         <w:t xml:space="preserve">Listagens:</w:t>
+      </w:r>
+      <w:r>
+        <w:rPr>
+          <w:rFonts w:ascii="Roboto Black" w:hAnsi="Roboto Black" w:cs="Roboto Black" w:eastAsia="Roboto Black"/>
+          <w:color w:val="auto"/>
+          <w:spacing w:val="0"/>
+          <w:position w:val="0"/>
+          <w:sz w:val="28"/>
+          <w:shd w:fill="auto" w:val="clear"/>
+        </w:rPr>
         <w:tab/>
         <w:tab/>
       </w:r>

</xml_diff>